<commit_message>
Brief overview of lecture
</commit_message>
<xml_diff>
--- a/Calculus_DeepLearning-AI/Papers/Calculus/Lec1/MIT 18.01 Calculuse Lec1 Summary.docx
+++ b/Calculus_DeepLearning-AI/Papers/Calculus/Lec1/MIT 18.01 Calculuse Lec1 Summary.docx
@@ -252,12 +252,12 @@
           <wp:inline distB="114300" distT="114300" distL="114300" distR="114300">
             <wp:extent cx="4286250" cy="2257425"/>
             <wp:effectExtent b="0" l="0" r="0" t="0"/>
-            <wp:docPr id="1" name="image1.png"/>
+            <wp:docPr id="2" name="image2.png"/>
             <a:graphic>
               <a:graphicData uri="http://schemas.openxmlformats.org/drawingml/2006/picture">
                 <pic:pic>
                   <pic:nvPicPr>
-                    <pic:cNvPr id="0" name="image1.png"/>
+                    <pic:cNvPr id="0" name="image2.png"/>
                     <pic:cNvPicPr preferRelativeResize="0"/>
                   </pic:nvPicPr>
                   <pic:blipFill>
@@ -397,10 +397,1168 @@
         </w:rPr>
         <w:t xml:space="preserve">It’s also known as “rise over run”</w:t>
       </w:r>
-      <w:r>
-        <w:rPr>
-          <w:rtl w:val="0"/>
-        </w:rPr>
+    </w:p>
+    <w:p>
+      <w:pPr>
+        <w:jc w:val="left"/>
+        <w:rPr>
+          <w:rFonts w:ascii="Roboto" w:cs="Roboto" w:eastAsia="Roboto" w:hAnsi="Roboto"/>
+        </w:rPr>
+      </w:pPr>
+      <w:r>
+        <w:rPr>
+          <w:rFonts w:ascii="Roboto" w:cs="Roboto" w:eastAsia="Roboto" w:hAnsi="Roboto"/>
+          <w:rtl w:val="0"/>
+        </w:rPr>
+        <w:t xml:space="preserve">Or Δy/Δx (same to Δf/Δx)</w:t>
+      </w:r>
+    </w:p>
+    <w:p>
+      <w:pPr>
+        <w:jc w:val="left"/>
+        <w:rPr>
+          <w:rFonts w:ascii="Roboto" w:cs="Roboto" w:eastAsia="Roboto" w:hAnsi="Roboto"/>
+        </w:rPr>
+      </w:pPr>
+      <w:r>
+        <w:rPr>
+          <w:rtl w:val="0"/>
+        </w:rPr>
+      </w:r>
+    </w:p>
+    <w:p>
+      <w:pPr>
+        <w:jc w:val="left"/>
+        <w:rPr>
+          <w:rFonts w:ascii="Roboto" w:cs="Roboto" w:eastAsia="Roboto" w:hAnsi="Roboto"/>
+        </w:rPr>
+      </w:pPr>
+      <w:r>
+        <w:rPr>
+          <w:rFonts w:ascii="Roboto" w:cs="Roboto" w:eastAsia="Roboto" w:hAnsi="Roboto"/>
+          <w:rtl w:val="0"/>
+        </w:rPr>
+        <w:t xml:space="preserve">Actually it’s really important to remember this formula as it makes a great deal.</w:t>
+      </w:r>
+    </w:p>
+    <w:p>
+      <w:pPr>
+        <w:jc w:val="left"/>
+        <w:rPr>
+          <w:rFonts w:ascii="Roboto" w:cs="Roboto" w:eastAsia="Roboto" w:hAnsi="Roboto"/>
+        </w:rPr>
+      </w:pPr>
+      <w:r>
+        <w:rPr>
+          <w:rtl w:val="0"/>
+        </w:rPr>
+      </w:r>
+    </w:p>
+    <w:p>
+      <w:pPr>
+        <w:jc w:val="left"/>
+        <w:rPr>
+          <w:rFonts w:ascii="Roboto" w:cs="Roboto" w:eastAsia="Roboto" w:hAnsi="Roboto"/>
+        </w:rPr>
+      </w:pPr>
+      <w:r>
+        <w:rPr>
+          <w:rFonts w:ascii="Roboto" w:cs="Roboto" w:eastAsia="Roboto" w:hAnsi="Roboto"/>
+          <w:rtl w:val="0"/>
+        </w:rPr>
+        <w:t xml:space="preserve">So. Let’s imagine we have a hyperbola formula 1/x:</w:t>
+      </w:r>
+    </w:p>
+    <w:p>
+      <w:pPr>
+        <w:jc w:val="center"/>
+        <w:rPr>
+          <w:rFonts w:ascii="Roboto" w:cs="Roboto" w:eastAsia="Roboto" w:hAnsi="Roboto"/>
+        </w:rPr>
+      </w:pPr>
+      <w:r>
+        <w:rPr>
+          <w:rFonts w:ascii="Roboto" w:cs="Roboto" w:eastAsia="Roboto" w:hAnsi="Roboto"/>
+        </w:rPr>
+        <w:drawing>
+          <wp:inline distB="114300" distT="114300" distL="114300" distR="114300">
+            <wp:extent cx="4133850" cy="3562350"/>
+            <wp:effectExtent b="0" l="0" r="0" t="0"/>
+            <wp:docPr id="1" name="image1.png"/>
+            <a:graphic>
+              <a:graphicData uri="http://schemas.openxmlformats.org/drawingml/2006/picture">
+                <pic:pic>
+                  <pic:nvPicPr>
+                    <pic:cNvPr id="0" name="image1.png"/>
+                    <pic:cNvPicPr preferRelativeResize="0"/>
+                  </pic:nvPicPr>
+                  <pic:blipFill>
+                    <a:blip r:embed="rId7"/>
+                    <a:srcRect b="0" l="0" r="0" t="0"/>
+                    <a:stretch>
+                      <a:fillRect/>
+                    </a:stretch>
+                  </pic:blipFill>
+                  <pic:spPr>
+                    <a:xfrm>
+                      <a:off x="0" y="0"/>
+                      <a:ext cx="4133850" cy="3562350"/>
+                    </a:xfrm>
+                    <a:prstGeom prst="rect"/>
+                    <a:ln/>
+                  </pic:spPr>
+                </pic:pic>
+              </a:graphicData>
+            </a:graphic>
+          </wp:inline>
+        </w:drawing>
+      </w:r>
+      <w:r>
+        <w:rPr>
+          <w:rtl w:val="0"/>
+        </w:rPr>
+      </w:r>
+    </w:p>
+    <w:p>
+      <w:pPr>
+        <w:jc w:val="center"/>
+        <w:rPr>
+          <w:rFonts w:ascii="Roboto" w:cs="Roboto" w:eastAsia="Roboto" w:hAnsi="Roboto"/>
+        </w:rPr>
+      </w:pPr>
+      <w:r>
+        <w:rPr>
+          <w:rFonts w:ascii="Roboto" w:cs="Roboto" w:eastAsia="Roboto" w:hAnsi="Roboto"/>
+          <w:rtl w:val="0"/>
+        </w:rPr>
+        <w:t xml:space="preserve">Another stolen image from the web (Drawing 1.2)</w:t>
+      </w:r>
+    </w:p>
+    <w:p>
+      <w:pPr>
+        <w:jc w:val="center"/>
+        <w:rPr>
+          <w:rFonts w:ascii="Roboto" w:cs="Roboto" w:eastAsia="Roboto" w:hAnsi="Roboto"/>
+        </w:rPr>
+      </w:pPr>
+      <w:r>
+        <w:rPr>
+          <w:rtl w:val="0"/>
+        </w:rPr>
+      </w:r>
+    </w:p>
+    <w:p>
+      <w:pPr>
+        <w:jc w:val="left"/>
+        <w:rPr>
+          <w:rFonts w:ascii="Roboto" w:cs="Roboto" w:eastAsia="Roboto" w:hAnsi="Roboto"/>
+        </w:rPr>
+      </w:pPr>
+      <w:r>
+        <w:rPr>
+          <w:rFonts w:ascii="Roboto" w:cs="Roboto" w:eastAsia="Roboto" w:hAnsi="Roboto"/>
+          <w:rtl w:val="0"/>
+        </w:rPr>
+        <w:t xml:space="preserve">Here we can pick any point (X0; Y0)</w:t>
+      </w:r>
+    </w:p>
+    <w:p>
+      <w:pPr>
+        <w:jc w:val="left"/>
+        <w:rPr>
+          <w:rFonts w:ascii="Roboto" w:cs="Roboto" w:eastAsia="Roboto" w:hAnsi="Roboto"/>
+        </w:rPr>
+      </w:pPr>
+      <w:r>
+        <w:rPr>
+          <w:rtl w:val="0"/>
+        </w:rPr>
+      </w:r>
+    </w:p>
+    <w:p>
+      <w:pPr>
+        <w:jc w:val="left"/>
+        <w:rPr>
+          <w:rFonts w:ascii="Roboto" w:cs="Roboto" w:eastAsia="Roboto" w:hAnsi="Roboto"/>
+        </w:rPr>
+      </w:pPr>
+      <w:r>
+        <w:rPr>
+          <w:rFonts w:ascii="Roboto" w:cs="Roboto" w:eastAsia="Roboto" w:hAnsi="Roboto"/>
+          <w:rtl w:val="0"/>
+        </w:rPr>
+        <w:t xml:space="preserve">So our formula turns into:</w:t>
+      </w:r>
+    </w:p>
+    <w:p>
+      <w:pPr>
+        <w:jc w:val="left"/>
+        <w:rPr>
+          <w:rFonts w:ascii="Roboto" w:cs="Roboto" w:eastAsia="Roboto" w:hAnsi="Roboto"/>
+        </w:rPr>
+      </w:pPr>
+      <w:r>
+        <w:rPr>
+          <w:rtl w:val="0"/>
+        </w:rPr>
+      </w:r>
+    </w:p>
+    <w:p>
+      <w:pPr>
+        <w:shd w:fill="f8f9fa" w:val="clear"/>
+        <w:spacing w:line="240" w:lineRule="auto"/>
+        <w:jc w:val="center"/>
+        <w:rPr>
+          <w:rFonts w:ascii="Times New Roman" w:cs="Times New Roman" w:eastAsia="Times New Roman" w:hAnsi="Times New Roman"/>
+          <w:i w:val="1"/>
+          <w:color w:val="202122"/>
+          <w:sz w:val="29"/>
+          <w:szCs w:val="29"/>
+        </w:rPr>
+      </w:pPr>
+      <w:r>
+        <w:rPr>
+          <w:rFonts w:ascii="Times New Roman" w:cs="Times New Roman" w:eastAsia="Times New Roman" w:hAnsi="Times New Roman"/>
+          <w:i w:val="1"/>
+          <w:color w:val="202122"/>
+          <w:sz w:val="29"/>
+          <w:szCs w:val="29"/>
+          <w:rtl w:val="0"/>
+        </w:rPr>
+        <w:t xml:space="preserve">ƒ(x0 + Δx) - ƒ(x0) / Δx</w:t>
+      </w:r>
+    </w:p>
+    <w:p>
+      <w:pPr>
+        <w:shd w:fill="f8f9fa" w:val="clear"/>
+        <w:spacing w:line="240" w:lineRule="auto"/>
+        <w:jc w:val="center"/>
+        <w:rPr>
+          <w:rFonts w:ascii="Times New Roman" w:cs="Times New Roman" w:eastAsia="Times New Roman" w:hAnsi="Times New Roman"/>
+          <w:i w:val="1"/>
+          <w:color w:val="202122"/>
+          <w:sz w:val="29"/>
+          <w:szCs w:val="29"/>
+        </w:rPr>
+      </w:pPr>
+      <w:r>
+        <w:rPr>
+          <w:rFonts w:ascii="Times New Roman" w:cs="Times New Roman" w:eastAsia="Times New Roman" w:hAnsi="Times New Roman"/>
+          <w:i w:val="1"/>
+          <w:color w:val="202122"/>
+          <w:sz w:val="29"/>
+          <w:szCs w:val="29"/>
+          <w:rtl w:val="0"/>
+        </w:rPr>
+        <w:t xml:space="preserve">Simplify it:</w:t>
+      </w:r>
+    </w:p>
+    <w:p>
+      <w:pPr>
+        <w:shd w:fill="f8f9fa" w:val="clear"/>
+        <w:spacing w:line="240" w:lineRule="auto"/>
+        <w:jc w:val="center"/>
+        <w:rPr>
+          <w:rFonts w:ascii="Times New Roman" w:cs="Times New Roman" w:eastAsia="Times New Roman" w:hAnsi="Times New Roman"/>
+          <w:i w:val="1"/>
+          <w:color w:val="202122"/>
+          <w:sz w:val="29"/>
+          <w:szCs w:val="29"/>
+        </w:rPr>
+      </w:pPr>
+      <w:r>
+        <w:rPr>
+          <w:rtl w:val="0"/>
+        </w:rPr>
+      </w:r>
+    </w:p>
+    <w:p>
+      <w:pPr>
+        <w:shd w:fill="f8f9fa" w:val="clear"/>
+        <w:spacing w:line="240" w:lineRule="auto"/>
+        <w:jc w:val="center"/>
+        <w:rPr>
+          <w:rFonts w:ascii="Times New Roman" w:cs="Times New Roman" w:eastAsia="Times New Roman" w:hAnsi="Times New Roman"/>
+          <w:i w:val="1"/>
+          <w:color w:val="202122"/>
+          <w:sz w:val="29"/>
+          <w:szCs w:val="29"/>
+        </w:rPr>
+      </w:pPr>
+      <w:r>
+        <w:rPr>
+          <w:rFonts w:ascii="Times New Roman" w:cs="Times New Roman" w:eastAsia="Times New Roman" w:hAnsi="Times New Roman"/>
+          <w:i w:val="1"/>
+          <w:color w:val="202122"/>
+          <w:sz w:val="29"/>
+          <w:szCs w:val="29"/>
+          <w:rtl w:val="0"/>
+        </w:rPr>
+        <w:t xml:space="preserve">(1/(x0 + Δx) - 1/x0) / Δx</w:t>
+      </w:r>
+    </w:p>
+    <w:p>
+      <w:pPr>
+        <w:shd w:fill="f8f9fa" w:val="clear"/>
+        <w:spacing w:line="240" w:lineRule="auto"/>
+        <w:jc w:val="center"/>
+        <w:rPr>
+          <w:rFonts w:ascii="Times New Roman" w:cs="Times New Roman" w:eastAsia="Times New Roman" w:hAnsi="Times New Roman"/>
+          <w:i w:val="1"/>
+          <w:color w:val="202122"/>
+          <w:sz w:val="29"/>
+          <w:szCs w:val="29"/>
+        </w:rPr>
+      </w:pPr>
+      <w:r>
+        <w:rPr>
+          <w:rtl w:val="0"/>
+        </w:rPr>
+      </w:r>
+    </w:p>
+    <w:p>
+      <w:pPr>
+        <w:shd w:fill="f8f9fa" w:val="clear"/>
+        <w:spacing w:line="240" w:lineRule="auto"/>
+        <w:jc w:val="center"/>
+        <w:rPr>
+          <w:rFonts w:ascii="Times New Roman" w:cs="Times New Roman" w:eastAsia="Times New Roman" w:hAnsi="Times New Roman"/>
+          <w:i w:val="1"/>
+          <w:color w:val="202122"/>
+          <w:sz w:val="29"/>
+          <w:szCs w:val="29"/>
+        </w:rPr>
+      </w:pPr>
+      <w:r>
+        <w:rPr>
+          <w:rFonts w:ascii="Times New Roman" w:cs="Times New Roman" w:eastAsia="Times New Roman" w:hAnsi="Times New Roman"/>
+          <w:i w:val="1"/>
+          <w:color w:val="202122"/>
+          <w:sz w:val="29"/>
+          <w:szCs w:val="29"/>
+          <w:rtl w:val="0"/>
+        </w:rPr>
+        <w:t xml:space="preserve">1/Δx (1/(x0 + Δx) - 1/x0)</w:t>
+      </w:r>
+    </w:p>
+    <w:p>
+      <w:pPr>
+        <w:shd w:fill="f8f9fa" w:val="clear"/>
+        <w:spacing w:line="240" w:lineRule="auto"/>
+        <w:jc w:val="center"/>
+        <w:rPr>
+          <w:rFonts w:ascii="Times New Roman" w:cs="Times New Roman" w:eastAsia="Times New Roman" w:hAnsi="Times New Roman"/>
+          <w:i w:val="1"/>
+          <w:color w:val="202122"/>
+          <w:sz w:val="29"/>
+          <w:szCs w:val="29"/>
+        </w:rPr>
+      </w:pPr>
+      <w:r>
+        <w:rPr>
+          <w:rFonts w:ascii="Times New Roman" w:cs="Times New Roman" w:eastAsia="Times New Roman" w:hAnsi="Times New Roman"/>
+          <w:i w:val="1"/>
+          <w:color w:val="202122"/>
+          <w:sz w:val="29"/>
+          <w:szCs w:val="29"/>
+          <w:rtl w:val="0"/>
+        </w:rPr>
+        <w:t xml:space="preserve">There are few other steps</w:t>
+      </w:r>
+    </w:p>
+    <w:p>
+      <w:pPr>
+        <w:shd w:fill="f8f9fa" w:val="clear"/>
+        <w:spacing w:line="240" w:lineRule="auto"/>
+        <w:jc w:val="center"/>
+        <w:rPr>
+          <w:rFonts w:ascii="Times New Roman" w:cs="Times New Roman" w:eastAsia="Times New Roman" w:hAnsi="Times New Roman"/>
+          <w:i w:val="1"/>
+          <w:color w:val="202122"/>
+          <w:sz w:val="29"/>
+          <w:szCs w:val="29"/>
+        </w:rPr>
+      </w:pPr>
+      <w:r>
+        <w:rPr>
+          <w:rFonts w:ascii="Times New Roman" w:cs="Times New Roman" w:eastAsia="Times New Roman" w:hAnsi="Times New Roman"/>
+          <w:i w:val="1"/>
+          <w:color w:val="202122"/>
+          <w:sz w:val="29"/>
+          <w:szCs w:val="29"/>
+          <w:rtl w:val="0"/>
+        </w:rPr>
+        <w:t xml:space="preserve">That are pretty obvious</w:t>
+      </w:r>
+    </w:p>
+    <w:p>
+      <w:pPr>
+        <w:shd w:fill="f8f9fa" w:val="clear"/>
+        <w:spacing w:line="240" w:lineRule="auto"/>
+        <w:jc w:val="center"/>
+        <w:rPr>
+          <w:rFonts w:ascii="Times New Roman" w:cs="Times New Roman" w:eastAsia="Times New Roman" w:hAnsi="Times New Roman"/>
+          <w:i w:val="1"/>
+          <w:color w:val="202122"/>
+          <w:sz w:val="29"/>
+          <w:szCs w:val="29"/>
+        </w:rPr>
+      </w:pPr>
+      <w:r>
+        <w:rPr>
+          <w:rFonts w:ascii="Times New Roman" w:cs="Times New Roman" w:eastAsia="Times New Roman" w:hAnsi="Times New Roman"/>
+          <w:i w:val="1"/>
+          <w:color w:val="202122"/>
+          <w:sz w:val="29"/>
+          <w:szCs w:val="29"/>
+          <w:rtl w:val="0"/>
+        </w:rPr>
+        <w:t xml:space="preserve">(see the scans)</w:t>
+      </w:r>
+    </w:p>
+    <w:p>
+      <w:pPr>
+        <w:shd w:fill="f8f9fa" w:val="clear"/>
+        <w:spacing w:line="240" w:lineRule="auto"/>
+        <w:jc w:val="center"/>
+        <w:rPr>
+          <w:rFonts w:ascii="Times New Roman" w:cs="Times New Roman" w:eastAsia="Times New Roman" w:hAnsi="Times New Roman"/>
+          <w:i w:val="1"/>
+          <w:color w:val="202122"/>
+          <w:sz w:val="29"/>
+          <w:szCs w:val="29"/>
+        </w:rPr>
+      </w:pPr>
+      <w:r>
+        <w:rPr>
+          <w:rFonts w:ascii="Times New Roman" w:cs="Times New Roman" w:eastAsia="Times New Roman" w:hAnsi="Times New Roman"/>
+          <w:i w:val="1"/>
+          <w:color w:val="202122"/>
+          <w:sz w:val="29"/>
+          <w:szCs w:val="29"/>
+          <w:rtl w:val="0"/>
+        </w:rPr>
+        <w:t xml:space="preserve">And we get:</w:t>
+      </w:r>
+    </w:p>
+    <w:p>
+      <w:pPr>
+        <w:shd w:fill="f8f9fa" w:val="clear"/>
+        <w:spacing w:line="240" w:lineRule="auto"/>
+        <w:jc w:val="center"/>
+        <w:rPr>
+          <w:rFonts w:ascii="Times New Roman" w:cs="Times New Roman" w:eastAsia="Times New Roman" w:hAnsi="Times New Roman"/>
+          <w:i w:val="1"/>
+          <w:color w:val="202122"/>
+          <w:sz w:val="29"/>
+          <w:szCs w:val="29"/>
+        </w:rPr>
+      </w:pPr>
+      <w:r>
+        <w:rPr>
+          <w:rtl w:val="0"/>
+        </w:rPr>
+      </w:r>
+    </w:p>
+    <w:p>
+      <w:pPr>
+        <w:shd w:fill="f8f9fa" w:val="clear"/>
+        <w:spacing w:line="240" w:lineRule="auto"/>
+        <w:jc w:val="left"/>
+        <w:rPr>
+          <w:rFonts w:ascii="Times New Roman" w:cs="Times New Roman" w:eastAsia="Times New Roman" w:hAnsi="Times New Roman"/>
+          <w:i w:val="1"/>
+          <w:color w:val="202122"/>
+          <w:sz w:val="55"/>
+          <w:szCs w:val="55"/>
+        </w:rPr>
+      </w:pPr>
+      <w:r>
+        <w:rPr>
+          <w:rtl w:val="0"/>
+        </w:rPr>
+      </w:r>
+    </w:p>
+    <w:p>
+      <w:pPr>
+        <w:rPr>
+          <w:rFonts w:ascii="Roboto" w:cs="Roboto" w:eastAsia="Roboto" w:hAnsi="Roboto"/>
+        </w:rPr>
+      </w:pPr>
+      <w:r>
+        <w:rPr>
+          <w:rtl w:val="0"/>
+        </w:rPr>
+      </w:r>
+    </w:p>
+    <w:p>
+      <w:pPr>
+        <w:shd w:fill="f8f9fa" w:val="clear"/>
+        <w:spacing w:line="240" w:lineRule="auto"/>
+        <w:jc w:val="center"/>
+        <w:rPr>
+          <w:rFonts w:ascii="Times New Roman" w:cs="Times New Roman" w:eastAsia="Times New Roman" w:hAnsi="Times New Roman"/>
+          <w:i w:val="1"/>
+          <w:color w:val="202122"/>
+          <w:sz w:val="55"/>
+          <w:szCs w:val="55"/>
+        </w:rPr>
+      </w:pPr>
+      <w:r>
+        <w:rPr>
+          <w:rFonts w:ascii="Times New Roman" w:cs="Times New Roman" w:eastAsia="Times New Roman" w:hAnsi="Times New Roman"/>
+          <w:i w:val="1"/>
+          <w:color w:val="202122"/>
+          <w:sz w:val="55"/>
+          <w:szCs w:val="55"/>
+          <w:rtl w:val="0"/>
+        </w:rPr>
+        <w:t xml:space="preserve">-1 / x0²</w:t>
+      </w:r>
+    </w:p>
+    <w:p>
+      <w:pPr>
+        <w:shd w:fill="f8f9fa" w:val="clear"/>
+        <w:spacing w:line="240" w:lineRule="auto"/>
+        <w:jc w:val="center"/>
+        <w:rPr>
+          <w:rFonts w:ascii="Roboto" w:cs="Roboto" w:eastAsia="Roboto" w:hAnsi="Roboto"/>
+        </w:rPr>
+      </w:pPr>
+      <w:r>
+        <w:rPr>
+          <w:rFonts w:ascii="Times New Roman" w:cs="Times New Roman" w:eastAsia="Times New Roman" w:hAnsi="Times New Roman"/>
+          <w:i w:val="1"/>
+          <w:color w:val="202122"/>
+          <w:sz w:val="13"/>
+          <w:szCs w:val="13"/>
+          <w:rtl w:val="0"/>
+        </w:rPr>
+        <w:t xml:space="preserve">Simplified hyperbola derivative formula</w:t>
+      </w:r>
+      <w:r>
+        <w:rPr>
+          <w:rtl w:val="0"/>
+        </w:rPr>
+      </w:r>
+    </w:p>
+    <w:p>
+      <w:pPr>
+        <w:rPr>
+          <w:rFonts w:ascii="Roboto" w:cs="Roboto" w:eastAsia="Roboto" w:hAnsi="Roboto"/>
+        </w:rPr>
+      </w:pPr>
+      <w:r>
+        <w:rPr>
+          <w:rFonts w:ascii="Roboto" w:cs="Roboto" w:eastAsia="Roboto" w:hAnsi="Roboto"/>
+          <w:rtl w:val="0"/>
+        </w:rPr>
+        <w:t xml:space="preserve">So I hope you get the point.</w:t>
+      </w:r>
+    </w:p>
+    <w:p>
+      <w:pPr>
+        <w:rPr>
+          <w:rFonts w:ascii="Roboto" w:cs="Roboto" w:eastAsia="Roboto" w:hAnsi="Roboto"/>
+        </w:rPr>
+      </w:pPr>
+      <w:r>
+        <w:rPr>
+          <w:rFonts w:ascii="Roboto" w:cs="Roboto" w:eastAsia="Roboto" w:hAnsi="Roboto"/>
+          <w:rtl w:val="0"/>
+        </w:rPr>
+        <w:t xml:space="preserve">We will not be able to implement it if we don't set Δx to 0.</w:t>
+      </w:r>
+    </w:p>
+    <w:p>
+      <w:pPr>
+        <w:rPr>
+          <w:rFonts w:ascii="Roboto" w:cs="Roboto" w:eastAsia="Roboto" w:hAnsi="Roboto"/>
+        </w:rPr>
+      </w:pPr>
+      <w:r>
+        <w:rPr>
+          <w:rFonts w:ascii="Roboto" w:cs="Roboto" w:eastAsia="Roboto" w:hAnsi="Roboto"/>
+          <w:rtl w:val="0"/>
+        </w:rPr>
+        <w:t xml:space="preserve">But why do we set it to 0.</w:t>
+      </w:r>
+    </w:p>
+    <w:p>
+      <w:pPr>
+        <w:rPr>
+          <w:rFonts w:ascii="Roboto" w:cs="Roboto" w:eastAsia="Roboto" w:hAnsi="Roboto"/>
+        </w:rPr>
+      </w:pPr>
+      <w:r>
+        <w:rPr>
+          <w:rtl w:val="0"/>
+        </w:rPr>
+      </w:r>
+    </w:p>
+    <w:p>
+      <w:pPr>
+        <w:jc w:val="center"/>
+        <w:rPr>
+          <w:rFonts w:ascii="EB Garamond" w:cs="EB Garamond" w:eastAsia="EB Garamond" w:hAnsi="EB Garamond"/>
+          <w:sz w:val="46"/>
+          <w:szCs w:val="46"/>
+        </w:rPr>
+      </w:pPr>
+      <w:r>
+        <w:rPr>
+          <w:rFonts w:ascii="EB Garamond" w:cs="EB Garamond" w:eastAsia="EB Garamond" w:hAnsi="EB Garamond"/>
+          <w:sz w:val="46"/>
+          <w:szCs w:val="46"/>
+          <w:rtl w:val="0"/>
+        </w:rPr>
+        <w:t xml:space="preserve">Limits</w:t>
+      </w:r>
+    </w:p>
+    <w:p>
+      <w:pPr>
+        <w:jc w:val="center"/>
+        <w:rPr>
+          <w:rFonts w:ascii="EB Garamond" w:cs="EB Garamond" w:eastAsia="EB Garamond" w:hAnsi="EB Garamond"/>
+        </w:rPr>
+      </w:pPr>
+      <w:r>
+        <w:rPr>
+          <w:rFonts w:ascii="EB Garamond" w:cs="EB Garamond" w:eastAsia="EB Garamond" w:hAnsi="EB Garamond"/>
+          <w:rtl w:val="0"/>
+        </w:rPr>
+        <w:t xml:space="preserve">Limit is some inaccessible value in function</w:t>
+      </w:r>
+    </w:p>
+    <w:p>
+      <w:pPr>
+        <w:jc w:val="center"/>
+        <w:rPr>
+          <w:rFonts w:ascii="EB Garamond" w:cs="EB Garamond" w:eastAsia="EB Garamond" w:hAnsi="EB Garamond"/>
+        </w:rPr>
+      </w:pPr>
+      <w:r>
+        <w:rPr>
+          <w:rFonts w:ascii="Nova Mono" w:cs="Nova Mono" w:eastAsia="Nova Mono" w:hAnsi="Nova Mono"/>
+          <w:rtl w:val="0"/>
+        </w:rPr>
+        <w:t xml:space="preserve">ex. x = x ** 2 if x ≠ 2</w:t>
+      </w:r>
+    </w:p>
+    <w:p>
+      <w:pPr>
+        <w:jc w:val="center"/>
+        <w:rPr>
+          <w:rFonts w:ascii="EB Garamond" w:cs="EB Garamond" w:eastAsia="EB Garamond" w:hAnsi="EB Garamond"/>
+        </w:rPr>
+      </w:pPr>
+      <w:r>
+        <w:rPr>
+          <w:rFonts w:ascii="EB Garamond" w:cs="EB Garamond" w:eastAsia="EB Garamond" w:hAnsi="EB Garamond"/>
+          <w:rtl w:val="0"/>
+        </w:rPr>
+        <w:t xml:space="preserve">But our x may be </w:t>
+      </w:r>
+      <w:r>
+        <w:rPr>
+          <w:rFonts w:ascii="EB Garamond" w:cs="EB Garamond" w:eastAsia="EB Garamond" w:hAnsi="EB Garamond"/>
+          <w:i w:val="1"/>
+          <w:rtl w:val="0"/>
+        </w:rPr>
+        <w:t xml:space="preserve">infinitely  </w:t>
+      </w:r>
+      <w:r>
+        <w:rPr>
+          <w:rFonts w:ascii="EB Garamond" w:cs="EB Garamond" w:eastAsia="EB Garamond" w:hAnsi="EB Garamond"/>
+          <w:rtl w:val="0"/>
+        </w:rPr>
+        <w:t xml:space="preserve">close to 2</w:t>
+      </w:r>
+    </w:p>
+    <w:p>
+      <w:pPr>
+        <w:jc w:val="center"/>
+        <w:rPr>
+          <w:rFonts w:ascii="EB Garamond" w:cs="EB Garamond" w:eastAsia="EB Garamond" w:hAnsi="EB Garamond"/>
+        </w:rPr>
+      </w:pPr>
+      <w:r>
+        <w:rPr>
+          <w:rFonts w:ascii="EB Garamond" w:cs="EB Garamond" w:eastAsia="EB Garamond" w:hAnsi="EB Garamond"/>
+          <w:rtl w:val="0"/>
+        </w:rPr>
+        <w:t xml:space="preserve">(like 1.999999999999999999999999999999999999999999)</w:t>
+      </w:r>
+    </w:p>
+    <w:p>
+      <w:pPr>
+        <w:jc w:val="center"/>
+        <w:rPr>
+          <w:rFonts w:ascii="EB Garamond" w:cs="EB Garamond" w:eastAsia="EB Garamond" w:hAnsi="EB Garamond"/>
+        </w:rPr>
+      </w:pPr>
+      <w:r>
+        <w:rPr>
+          <w:rFonts w:ascii="EB Garamond" w:cs="EB Garamond" w:eastAsia="EB Garamond" w:hAnsi="EB Garamond"/>
+          <w:rtl w:val="0"/>
+        </w:rPr>
+        <w:t xml:space="preserve">In this case we have a limit on stage:</w:t>
+      </w:r>
+    </w:p>
+    <w:p>
+      <w:pPr>
+        <w:jc w:val="center"/>
+        <w:rPr>
+          <w:rFonts w:ascii="EB Garamond" w:cs="EB Garamond" w:eastAsia="EB Garamond" w:hAnsi="EB Garamond"/>
+        </w:rPr>
+      </w:pPr>
+      <w:r>
+        <w:rPr>
+          <w:rFonts w:ascii="Nova Mono" w:cs="Nova Mono" w:eastAsia="Nova Mono" w:hAnsi="Nova Mono"/>
+          <w:rtl w:val="0"/>
+        </w:rPr>
+        <w:t xml:space="preserve">We get y ≈ 2 ** 2 when our x → 2</w:t>
+      </w:r>
+    </w:p>
+    <w:p>
+      <w:pPr>
+        <w:jc w:val="center"/>
+        <w:rPr>
+          <w:rFonts w:ascii="EB Garamond" w:cs="EB Garamond" w:eastAsia="EB Garamond" w:hAnsi="EB Garamond"/>
+        </w:rPr>
+      </w:pPr>
+      <w:r>
+        <w:rPr>
+          <w:rtl w:val="0"/>
+        </w:rPr>
+      </w:r>
+    </w:p>
+    <w:p>
+      <w:pPr>
+        <w:jc w:val="center"/>
+        <w:rPr>
+          <w:rFonts w:ascii="EB Garamond" w:cs="EB Garamond" w:eastAsia="EB Garamond" w:hAnsi="EB Garamond"/>
+        </w:rPr>
+      </w:pPr>
+      <w:r>
+        <w:rPr>
+          <w:rFonts w:ascii="EB Garamond" w:cs="EB Garamond" w:eastAsia="EB Garamond" w:hAnsi="EB Garamond"/>
+          <w:rtl w:val="0"/>
+        </w:rPr>
+        <w:t xml:space="preserve">Here we also have a limit. We want to calculate derivative at point</w:t>
+      </w:r>
+    </w:p>
+    <w:p>
+      <w:pPr>
+        <w:jc w:val="center"/>
+        <w:rPr>
+          <w:rFonts w:ascii="EB Garamond" w:cs="EB Garamond" w:eastAsia="EB Garamond" w:hAnsi="EB Garamond"/>
+        </w:rPr>
+      </w:pPr>
+      <w:r>
+        <w:rPr>
+          <w:rFonts w:ascii="EB Garamond" w:cs="EB Garamond" w:eastAsia="EB Garamond" w:hAnsi="EB Garamond"/>
+          <w:rtl w:val="0"/>
+        </w:rPr>
+        <w:t xml:space="preserve">(but we can’t use only 1 coordinates)</w:t>
+      </w:r>
+    </w:p>
+    <w:p>
+      <w:pPr>
+        <w:jc w:val="center"/>
+        <w:rPr>
+          <w:rFonts w:ascii="EB Garamond" w:cs="EB Garamond" w:eastAsia="EB Garamond" w:hAnsi="EB Garamond"/>
+        </w:rPr>
+      </w:pPr>
+      <w:r>
+        <w:rPr>
+          <w:rFonts w:ascii="EB Garamond" w:cs="EB Garamond" w:eastAsia="EB Garamond" w:hAnsi="EB Garamond"/>
+          <w:rtl w:val="0"/>
+        </w:rPr>
+        <w:t xml:space="preserve">So we choose some veeeeeery close point to our point (X0; Y0) in the way that:</w:t>
+      </w:r>
+    </w:p>
+    <w:p>
+      <w:pPr>
+        <w:jc w:val="center"/>
+        <w:rPr>
+          <w:rFonts w:ascii="EB Garamond" w:cs="EB Garamond" w:eastAsia="EB Garamond" w:hAnsi="EB Garamond"/>
+        </w:rPr>
+      </w:pPr>
+      <w:r>
+        <w:rPr>
+          <w:rFonts w:ascii="Cardo" w:cs="Cardo" w:eastAsia="Cardo" w:hAnsi="Cardo"/>
+          <w:rtl w:val="0"/>
+        </w:rPr>
+        <w:t xml:space="preserve">Δx → 0</w:t>
+      </w:r>
+    </w:p>
+    <w:p>
+      <w:pPr>
+        <w:jc w:val="center"/>
+        <w:rPr>
+          <w:rFonts w:ascii="EB Garamond" w:cs="EB Garamond" w:eastAsia="EB Garamond" w:hAnsi="EB Garamond"/>
+        </w:rPr>
+      </w:pPr>
+      <w:r>
+        <w:rPr>
+          <w:rFonts w:ascii="EB Garamond" w:cs="EB Garamond" w:eastAsia="EB Garamond" w:hAnsi="EB Garamond"/>
+          <w:rtl w:val="0"/>
+        </w:rPr>
+        <w:t xml:space="preserve">So, in order to simplify it we chose Δx = 0</w:t>
+      </w:r>
+    </w:p>
+    <w:p>
+      <w:pPr>
+        <w:jc w:val="center"/>
+        <w:rPr>
+          <w:rFonts w:ascii="EB Garamond" w:cs="EB Garamond" w:eastAsia="EB Garamond" w:hAnsi="EB Garamond"/>
+        </w:rPr>
+      </w:pPr>
+      <w:r>
+        <w:rPr>
+          <w:rtl w:val="0"/>
+        </w:rPr>
+      </w:r>
+    </w:p>
+    <w:p>
+      <w:pPr>
+        <w:jc w:val="left"/>
+        <w:rPr>
+          <w:rFonts w:ascii="EB Garamond" w:cs="EB Garamond" w:eastAsia="EB Garamond" w:hAnsi="EB Garamond"/>
+        </w:rPr>
+      </w:pPr>
+      <w:r>
+        <w:rPr>
+          <w:rtl w:val="0"/>
+        </w:rPr>
+      </w:r>
+    </w:p>
+    <w:p>
+      <w:pPr>
+        <w:jc w:val="left"/>
+        <w:rPr>
+          <w:rFonts w:ascii="Roboto" w:cs="Roboto" w:eastAsia="Roboto" w:hAnsi="Roboto"/>
+          <w:sz w:val="24"/>
+          <w:szCs w:val="24"/>
+        </w:rPr>
+      </w:pPr>
+      <w:r>
+        <w:rPr>
+          <w:rFonts w:ascii="Roboto" w:cs="Roboto" w:eastAsia="Roboto" w:hAnsi="Roboto"/>
+          <w:sz w:val="24"/>
+          <w:szCs w:val="24"/>
+          <w:rtl w:val="0"/>
+        </w:rPr>
+        <w:t xml:space="preserve">Practice exercises:</w:t>
+      </w:r>
+    </w:p>
+    <w:p>
+      <w:pPr>
+        <w:jc w:val="left"/>
+        <w:rPr>
+          <w:rFonts w:ascii="Roboto" w:cs="Roboto" w:eastAsia="Roboto" w:hAnsi="Roboto"/>
+          <w:sz w:val="24"/>
+          <w:szCs w:val="24"/>
+        </w:rPr>
+      </w:pPr>
+      <w:r>
+        <w:rPr>
+          <w:rtl w:val="0"/>
+        </w:rPr>
+      </w:r>
+    </w:p>
+    <w:p>
+      <w:pPr>
+        <w:numPr>
+          <w:ilvl w:val="0"/>
+          <w:numId w:val="1"/>
+        </w:numPr>
+        <w:ind w:left="720" w:hanging="360"/>
+        <w:jc w:val="left"/>
+        <w:rPr>
+          <w:rFonts w:ascii="Roboto" w:cs="Roboto" w:eastAsia="Roboto" w:hAnsi="Roboto"/>
+          <w:sz w:val="24"/>
+          <w:szCs w:val="24"/>
+          <w:u w:val="none"/>
+        </w:rPr>
+      </w:pPr>
+      <w:r>
+        <w:rPr>
+          <w:rFonts w:ascii="EB Garamond" w:cs="EB Garamond" w:eastAsia="EB Garamond" w:hAnsi="EB Garamond"/>
+          <w:sz w:val="24"/>
+          <w:szCs w:val="24"/>
+          <w:rtl w:val="0"/>
+        </w:rPr>
+        <w:t xml:space="preserve">Simplify derivative of ⨍(x) = x² (</w:t>
+      </w:r>
+      <w:r>
+        <w:rPr>
+          <w:rFonts w:ascii="EB Garamond" w:cs="EB Garamond" w:eastAsia="EB Garamond" w:hAnsi="EB Garamond"/>
+          <w:rtl w:val="0"/>
+        </w:rPr>
+        <w:t xml:space="preserve">Δx = 0)</w:t>
+      </w:r>
+      <w:r>
+        <w:rPr>
+          <w:rtl w:val="0"/>
+        </w:rPr>
+      </w:r>
+    </w:p>
+    <w:p>
+      <w:pPr>
+        <w:numPr>
+          <w:ilvl w:val="0"/>
+          <w:numId w:val="1"/>
+        </w:numPr>
+        <w:ind w:left="720" w:hanging="360"/>
+        <w:jc w:val="left"/>
+        <w:rPr>
+          <w:rFonts w:ascii="Roboto" w:cs="Roboto" w:eastAsia="Roboto" w:hAnsi="Roboto"/>
+          <w:sz w:val="24"/>
+          <w:szCs w:val="24"/>
+          <w:u w:val="none"/>
+        </w:rPr>
+      </w:pPr>
+      <w:r>
+        <w:rPr>
+          <w:rFonts w:ascii="Roboto" w:cs="Roboto" w:eastAsia="Roboto" w:hAnsi="Roboto"/>
+          <w:sz w:val="24"/>
+          <w:szCs w:val="24"/>
+          <w:rtl w:val="0"/>
+        </w:rPr>
+        <w:t xml:space="preserve">Find area of triangle enclosed by axes and tangent line (y = 1/x)</w:t>
+      </w:r>
+    </w:p>
+    <w:p>
+      <w:pPr>
+        <w:ind w:left="0" w:firstLine="0"/>
+        <w:jc w:val="left"/>
+        <w:rPr>
+          <w:rFonts w:ascii="Roboto" w:cs="Roboto" w:eastAsia="Roboto" w:hAnsi="Roboto"/>
+          <w:sz w:val="24"/>
+          <w:szCs w:val="24"/>
+        </w:rPr>
+      </w:pPr>
+      <w:r>
+        <w:rPr>
+          <w:rtl w:val="0"/>
+        </w:rPr>
+      </w:r>
+    </w:p>
+    <w:p>
+      <w:pPr>
+        <w:jc w:val="center"/>
+        <w:rPr>
+          <w:rFonts w:ascii="EB Garamond" w:cs="EB Garamond" w:eastAsia="EB Garamond" w:hAnsi="EB Garamond"/>
+          <w:sz w:val="30"/>
+          <w:szCs w:val="30"/>
+        </w:rPr>
+      </w:pPr>
+      <w:r>
+        <w:rPr>
+          <w:rFonts w:ascii="EB Garamond" w:cs="EB Garamond" w:eastAsia="EB Garamond" w:hAnsi="EB Garamond"/>
+          <w:sz w:val="30"/>
+          <w:szCs w:val="30"/>
+          <w:rtl w:val="0"/>
+        </w:rPr>
+        <w:t xml:space="preserve">Check out scans folder to see my notebook notes (photos)</w:t>
+      </w:r>
+    </w:p>
+    <w:p>
+      <w:pPr>
+        <w:jc w:val="left"/>
+        <w:rPr>
+          <w:rFonts w:ascii="EB Garamond" w:cs="EB Garamond" w:eastAsia="EB Garamond" w:hAnsi="EB Garamond"/>
+        </w:rPr>
+      </w:pPr>
+      <w:r>
+        <w:rPr>
+          <w:rFonts w:ascii="EB Garamond" w:cs="EB Garamond" w:eastAsia="EB Garamond" w:hAnsi="EB Garamond"/>
+          <w:sz w:val="30"/>
+          <w:szCs w:val="30"/>
+          <w:rtl w:val="0"/>
+        </w:rPr>
+        <w:tab/>
+        <w:tab/>
+        <w:tab/>
+        <w:t xml:space="preserve">(more information and full calculations there)</w:t>
+      </w:r>
+      <w:r>
+        <w:rPr>
+          <w:rtl w:val="0"/>
+        </w:rPr>
+      </w:r>
+    </w:p>
+    <w:p>
+      <w:pPr>
+        <w:ind w:left="0" w:firstLine="0"/>
+        <w:jc w:val="left"/>
+        <w:rPr>
+          <w:rFonts w:ascii="Roboto" w:cs="Roboto" w:eastAsia="Roboto" w:hAnsi="Roboto"/>
+          <w:sz w:val="24"/>
+          <w:szCs w:val="24"/>
+        </w:rPr>
+      </w:pPr>
+      <w:r>
+        <w:rPr>
+          <w:rtl w:val="0"/>
+        </w:rPr>
+      </w:r>
+    </w:p>
+    <w:p>
+      <w:pPr>
+        <w:ind w:left="0" w:firstLine="0"/>
+        <w:jc w:val="left"/>
+        <w:rPr>
+          <w:rFonts w:ascii="Roboto" w:cs="Roboto" w:eastAsia="Roboto" w:hAnsi="Roboto"/>
+          <w:sz w:val="24"/>
+          <w:szCs w:val="24"/>
+        </w:rPr>
+      </w:pPr>
+      <w:r>
+        <w:rPr>
+          <w:rtl w:val="0"/>
+        </w:rPr>
+      </w:r>
+    </w:p>
+    <w:p>
+      <w:pPr>
+        <w:ind w:left="0" w:firstLine="0"/>
+        <w:jc w:val="left"/>
+        <w:rPr>
+          <w:rFonts w:ascii="Roboto" w:cs="Roboto" w:eastAsia="Roboto" w:hAnsi="Roboto"/>
+          <w:sz w:val="24"/>
+          <w:szCs w:val="24"/>
+        </w:rPr>
+      </w:pPr>
+      <w:r>
+        <w:rPr>
+          <w:rtl w:val="0"/>
+        </w:rPr>
+      </w:r>
+    </w:p>
+    <w:p>
+      <w:pPr>
+        <w:jc w:val="center"/>
+        <w:rPr>
+          <w:rFonts w:ascii="EB Garamond" w:cs="EB Garamond" w:eastAsia="EB Garamond" w:hAnsi="EB Garamond"/>
+        </w:rPr>
+      </w:pPr>
+      <w:r>
+        <w:rPr>
+          <w:rFonts w:ascii="EB Garamond" w:cs="EB Garamond" w:eastAsia="EB Garamond" w:hAnsi="EB Garamond"/>
+          <w:rtl w:val="0"/>
+        </w:rPr>
+        <w:t xml:space="preserve">________________________________________</w:t>
+      </w:r>
+    </w:p>
+    <w:p>
+      <w:pPr>
+        <w:jc w:val="center"/>
+        <w:rPr>
+          <w:rFonts w:ascii="EB Garamond" w:cs="EB Garamond" w:eastAsia="EB Garamond" w:hAnsi="EB Garamond"/>
+        </w:rPr>
+      </w:pPr>
+      <w:r>
+        <w:rPr>
+          <w:rFonts w:ascii="EB Garamond" w:cs="EB Garamond" w:eastAsia="EB Garamond" w:hAnsi="EB Garamond"/>
+          <w:rtl w:val="0"/>
+        </w:rPr>
+        <w:t xml:space="preserve">This material is free to use, share, and criticize.</w:t>
+      </w:r>
+    </w:p>
+    <w:p>
+      <w:pPr>
+        <w:jc w:val="center"/>
+        <w:rPr>
+          <w:rFonts w:ascii="EB Garamond" w:cs="EB Garamond" w:eastAsia="EB Garamond" w:hAnsi="EB Garamond"/>
+        </w:rPr>
+      </w:pPr>
+      <w:r>
+        <w:rPr>
+          <w:rFonts w:ascii="EB Garamond" w:cs="EB Garamond" w:eastAsia="EB Garamond" w:hAnsi="EB Garamond"/>
+          <w:rtl w:val="0"/>
+        </w:rPr>
+        <w:t xml:space="preserve">This material is not distributed by MIT.</w:t>
+      </w:r>
+    </w:p>
+    <w:p>
+      <w:pPr>
+        <w:jc w:val="center"/>
+        <w:rPr>
+          <w:rFonts w:ascii="EB Garamond" w:cs="EB Garamond" w:eastAsia="EB Garamond" w:hAnsi="EB Garamond"/>
+        </w:rPr>
+      </w:pPr>
+      <w:r>
+        <w:rPr>
+          <w:rtl w:val="0"/>
+        </w:rPr>
+      </w:r>
+    </w:p>
+    <w:p>
+      <w:pPr>
+        <w:jc w:val="center"/>
+        <w:rPr>
+          <w:rFonts w:ascii="EB Garamond" w:cs="EB Garamond" w:eastAsia="EB Garamond" w:hAnsi="EB Garamond"/>
+        </w:rPr>
+      </w:pPr>
+      <w:r>
+        <w:rPr>
+          <w:rFonts w:ascii="Arial Unicode MS" w:cs="Arial Unicode MS" w:eastAsia="Arial Unicode MS" w:hAnsi="Arial Unicode MS"/>
+          <w:rtl w:val="0"/>
+        </w:rPr>
+        <w:t xml:space="preserve">Written by Venchislav for the GitHub community❤.</w:t>
+      </w:r>
+    </w:p>
+    <w:p>
+      <w:pPr>
+        <w:jc w:val="center"/>
+        <w:rPr>
+          <w:rFonts w:ascii="EB Garamond" w:cs="EB Garamond" w:eastAsia="EB Garamond" w:hAnsi="EB Garamond"/>
+        </w:rPr>
+      </w:pPr>
+      <w:r>
+        <w:rPr>
+          <w:rFonts w:ascii="EB Garamond" w:cs="EB Garamond" w:eastAsia="EB Garamond" w:hAnsi="EB Garamond"/>
+          <w:rtl w:val="0"/>
+        </w:rPr>
+        <w:t xml:space="preserve">21.03.2024</w:t>
+      </w:r>
+    </w:p>
+    <w:p>
+      <w:pPr>
+        <w:jc w:val="center"/>
+        <w:rPr>
+          <w:rFonts w:ascii="EB Garamond" w:cs="EB Garamond" w:eastAsia="EB Garamond" w:hAnsi="EB Garamond"/>
+        </w:rPr>
+      </w:pPr>
+      <w:r>
+        <w:rPr>
+          <w:rFonts w:ascii="EB Garamond" w:cs="EB Garamond" w:eastAsia="EB Garamond" w:hAnsi="EB Garamond"/>
+          <w:rtl w:val="0"/>
+        </w:rPr>
+        <w:t xml:space="preserve">_____________</w:t>
+      </w:r>
+      <w:r>
+        <w:rPr>
+          <w:rtl w:val="0"/>
+        </w:rPr>
+      </w:r>
+    </w:p>
+    <w:p>
+      <w:pPr>
+        <w:jc w:val="center"/>
+        <w:rPr>
+          <w:rFonts w:ascii="EB Garamond" w:cs="EB Garamond" w:eastAsia="EB Garamond" w:hAnsi="EB Garamond"/>
+        </w:rPr>
+      </w:pPr>
+      <w:r>
+        <w:rPr>
+          <w:rFonts w:ascii="EB Garamond" w:cs="EB Garamond" w:eastAsia="EB Garamond" w:hAnsi="EB Garamond"/>
+          <w:rtl w:val="0"/>
+        </w:rPr>
+        <w:t xml:space="preserve">GoodBye!</w:t>
       </w:r>
     </w:p>
     <w:sectPr>
@@ -413,7 +1571,121 @@
 </file>
 
 <file path=word/numbering.xml><?xml version="1.0" encoding="utf-8"?>
-<w:numbering xmlns:mc="http://schemas.openxmlformats.org/markup-compatibility/2006" xmlns:o="urn:schemas-microsoft-com:office:office" xmlns:r="http://schemas.openxmlformats.org/officeDocument/2006/relationships" xmlns:m="http://schemas.openxmlformats.org/officeDocument/2006/math" xmlns:v="urn:schemas-microsoft-com:vml" xmlns:wp="http://schemas.openxmlformats.org/drawingml/2006/wordprocessingDrawing" xmlns:w10="urn:schemas-microsoft-com:office:word" xmlns:w="http://schemas.openxmlformats.org/wordprocessingml/2006/main" xmlns:wne="http://schemas.microsoft.com/office/word/2006/wordml" xmlns:sl="http://schemas.openxmlformats.org/schemaLibrary/2006/main" xmlns:a="http://schemas.openxmlformats.org/drawingml/2006/main" xmlns:pic="http://schemas.openxmlformats.org/drawingml/2006/picture" xmlns:c="http://schemas.openxmlformats.org/drawingml/2006/chart" xmlns:lc="http://schemas.openxmlformats.org/drawingml/2006/lockedCanvas" xmlns:dgm="http://schemas.openxmlformats.org/drawingml/2006/diagram" xmlns:wps="http://schemas.microsoft.com/office/word/2010/wordprocessingShape" xmlns:wpg="http://schemas.microsoft.com/office/word/2010/wordprocessingGroup" xmlns:w14="http://schemas.microsoft.com/office/word/2010/wordml" xmlns:w15="http://schemas.microsoft.com/office/word/2012/wordml"/>
+<w:numbering xmlns:mc="http://schemas.openxmlformats.org/markup-compatibility/2006" xmlns:o="urn:schemas-microsoft-com:office:office" xmlns:r="http://schemas.openxmlformats.org/officeDocument/2006/relationships" xmlns:m="http://schemas.openxmlformats.org/officeDocument/2006/math" xmlns:v="urn:schemas-microsoft-com:vml" xmlns:wp="http://schemas.openxmlformats.org/drawingml/2006/wordprocessingDrawing" xmlns:w10="urn:schemas-microsoft-com:office:word" xmlns:w="http://schemas.openxmlformats.org/wordprocessingml/2006/main" xmlns:wne="http://schemas.microsoft.com/office/word/2006/wordml" xmlns:sl="http://schemas.openxmlformats.org/schemaLibrary/2006/main" xmlns:a="http://schemas.openxmlformats.org/drawingml/2006/main" xmlns:pic="http://schemas.openxmlformats.org/drawingml/2006/picture" xmlns:c="http://schemas.openxmlformats.org/drawingml/2006/chart" xmlns:lc="http://schemas.openxmlformats.org/drawingml/2006/lockedCanvas" xmlns:dgm="http://schemas.openxmlformats.org/drawingml/2006/diagram" xmlns:wps="http://schemas.microsoft.com/office/word/2010/wordprocessingShape" xmlns:wpg="http://schemas.microsoft.com/office/word/2010/wordprocessingGroup" xmlns:w14="http://schemas.microsoft.com/office/word/2010/wordml" xmlns:w15="http://schemas.microsoft.com/office/word/2012/wordml">
+  <w:abstractNum w:abstractNumId="1">
+    <w:lvl w:ilvl="0">
+      <w:start w:val="1"/>
+      <w:numFmt w:val="decimal"/>
+      <w:lvlText w:val="%1."/>
+      <w:lvlJc w:val="left"/>
+      <w:pPr>
+        <w:ind w:left="720" w:hanging="360"/>
+      </w:pPr>
+      <w:rPr>
+        <w:u w:val="none"/>
+      </w:rPr>
+    </w:lvl>
+    <w:lvl w:ilvl="1">
+      <w:start w:val="1"/>
+      <w:numFmt w:val="lowerLetter"/>
+      <w:lvlText w:val="%2."/>
+      <w:lvlJc w:val="left"/>
+      <w:pPr>
+        <w:ind w:left="1440" w:hanging="360"/>
+      </w:pPr>
+      <w:rPr>
+        <w:u w:val="none"/>
+      </w:rPr>
+    </w:lvl>
+    <w:lvl w:ilvl="2">
+      <w:start w:val="1"/>
+      <w:numFmt w:val="lowerRoman"/>
+      <w:lvlText w:val="%3."/>
+      <w:lvlJc w:val="right"/>
+      <w:pPr>
+        <w:ind w:left="2160" w:hanging="360"/>
+      </w:pPr>
+      <w:rPr>
+        <w:u w:val="none"/>
+      </w:rPr>
+    </w:lvl>
+    <w:lvl w:ilvl="3">
+      <w:start w:val="1"/>
+      <w:numFmt w:val="decimal"/>
+      <w:lvlText w:val="%4."/>
+      <w:lvlJc w:val="left"/>
+      <w:pPr>
+        <w:ind w:left="2880" w:hanging="360"/>
+      </w:pPr>
+      <w:rPr>
+        <w:u w:val="none"/>
+      </w:rPr>
+    </w:lvl>
+    <w:lvl w:ilvl="4">
+      <w:start w:val="1"/>
+      <w:numFmt w:val="lowerLetter"/>
+      <w:lvlText w:val="%5."/>
+      <w:lvlJc w:val="left"/>
+      <w:pPr>
+        <w:ind w:left="3600" w:hanging="360"/>
+      </w:pPr>
+      <w:rPr>
+        <w:u w:val="none"/>
+      </w:rPr>
+    </w:lvl>
+    <w:lvl w:ilvl="5">
+      <w:start w:val="1"/>
+      <w:numFmt w:val="lowerRoman"/>
+      <w:lvlText w:val="%6."/>
+      <w:lvlJc w:val="right"/>
+      <w:pPr>
+        <w:ind w:left="4320" w:hanging="360"/>
+      </w:pPr>
+      <w:rPr>
+        <w:u w:val="none"/>
+      </w:rPr>
+    </w:lvl>
+    <w:lvl w:ilvl="6">
+      <w:start w:val="1"/>
+      <w:numFmt w:val="decimal"/>
+      <w:lvlText w:val="%7."/>
+      <w:lvlJc w:val="left"/>
+      <w:pPr>
+        <w:ind w:left="5040" w:hanging="360"/>
+      </w:pPr>
+      <w:rPr>
+        <w:u w:val="none"/>
+      </w:rPr>
+    </w:lvl>
+    <w:lvl w:ilvl="7">
+      <w:start w:val="1"/>
+      <w:numFmt w:val="lowerLetter"/>
+      <w:lvlText w:val="%8."/>
+      <w:lvlJc w:val="left"/>
+      <w:pPr>
+        <w:ind w:left="5760" w:hanging="360"/>
+      </w:pPr>
+      <w:rPr>
+        <w:u w:val="none"/>
+      </w:rPr>
+    </w:lvl>
+    <w:lvl w:ilvl="8">
+      <w:start w:val="1"/>
+      <w:numFmt w:val="lowerRoman"/>
+      <w:lvlText w:val="%9."/>
+      <w:lvlJc w:val="right"/>
+      <w:pPr>
+        <w:ind w:left="6480" w:hanging="360"/>
+      </w:pPr>
+      <w:rPr>
+        <w:u w:val="none"/>
+      </w:rPr>
+    </w:lvl>
+  </w:abstractNum>
+  <w:num w:numId="1">
+    <w:abstractNumId w:val="1"/>
+  </w:num>
+</w:numbering>
 </file>
 
 <file path=word/styles.xml><?xml version="1.0" encoding="utf-8"?>

</xml_diff>